<commit_message>
Version 0.75 of site done.
</commit_message>
<xml_diff>
--- a/Sem2/WebDesign/WebOldal/Szoveg.docx
+++ b/Sem2/WebDesign/WebOldal/Szoveg.docx
@@ -49,14 +49,7 @@
       </w:r>
       <w:r>
         <w:br/>
-      </w:r>
-      <w:proofErr w:type="gramStart"/>
-      <w:r>
-        <w:t>Post(</w:t>
-      </w:r>
-      <w:proofErr w:type="gramEnd"/>
-      <w:r>
-        <w:t>Button)</w:t>
+        <w:t>Post(Button)</w:t>
       </w:r>
       <w:r>
         <w:br/>
@@ -231,11 +224,9 @@
             <w:tcW w:w="1220" w:type="dxa"/>
           </w:tcPr>
           <w:p>
-            <w:proofErr w:type="spellStart"/>
             <w:r>
               <w:t>Kagurabachi</w:t>
             </w:r>
-            <w:proofErr w:type="spellEnd"/>
           </w:p>
         </w:tc>
       </w:tr>
@@ -654,13 +645,8 @@
             <w:tcW w:w="4508" w:type="dxa"/>
           </w:tcPr>
           <w:p>
-            <w:proofErr w:type="gramStart"/>
-            <w:r>
-              <w:t>PFP(</w:t>
-            </w:r>
-            <w:proofErr w:type="gramEnd"/>
-            <w:r>
-              <w:t>Profile picture)</w:t>
+            <w:r>
+              <w:t>PFP(Profile picture)</w:t>
             </w:r>
             <w:r>
               <w:t xml:space="preserve"> </w:t>
@@ -785,13 +771,8 @@
             <w:tcW w:w="4508" w:type="dxa"/>
           </w:tcPr>
           <w:p>
-            <w:proofErr w:type="gramStart"/>
-            <w:r>
-              <w:t>PFP(</w:t>
-            </w:r>
-            <w:proofErr w:type="gramEnd"/>
-            <w:r>
-              <w:t xml:space="preserve">Profile picture) </w:t>
+            <w:r>
+              <w:t xml:space="preserve">PFP(Profile picture) </w:t>
             </w:r>
             <w:r>
               <w:t>Charlie White</w:t>
@@ -822,15 +803,7 @@
               <w:br/>
             </w:r>
             <w:r>
-              <w:t xml:space="preserve">Chainsaw Man delivers a wild and exhilarating ride through a twisted world of demons and mayhem! With its gritty aesthetic, bold characters, and jaw-dropping action sequences, this anime is a relentless thrill from start to finish. From the absurd premise to the unexpected twists, Chainsaw Man constantly defies expectations, keeping viewers hooked with its blend of dark </w:t>
-            </w:r>
-            <w:proofErr w:type="spellStart"/>
-            <w:r>
-              <w:t>humor</w:t>
-            </w:r>
-            <w:proofErr w:type="spellEnd"/>
-            <w:r>
-              <w:t xml:space="preserve"> and heart-wrenching moments...</w:t>
+              <w:t>Chainsaw Man delivers a wild and exhilarating ride through a twisted world of demons and mayhem! With its gritty aesthetic, bold characters, and jaw-dropping action sequences, this anime is a relentless thrill from start to finish. From the absurd premise to the unexpected twists, Chainsaw Man constantly defies expectations, keeping viewers hooked with its blend of dark humor and heart-wrenching moments...</w:t>
             </w:r>
             <w:r>
               <w:br/>
@@ -922,13 +895,8 @@
             <w:tcW w:w="4508" w:type="dxa"/>
           </w:tcPr>
           <w:p>
-            <w:proofErr w:type="gramStart"/>
-            <w:r>
-              <w:t>PFP(</w:t>
-            </w:r>
-            <w:proofErr w:type="gramEnd"/>
-            <w:r>
-              <w:t xml:space="preserve">Profile picture) </w:t>
+            <w:r>
+              <w:t xml:space="preserve">PFP(Profile picture) </w:t>
             </w:r>
             <w:r>
               <w:t>Ludwig Ahgren</w:t>
@@ -958,15 +926,7 @@
               <w:br/>
             </w:r>
             <w:r>
-              <w:t xml:space="preserve">One Piece is a timeless adventure that sails beyond the boundaries of imagination! With its vast world, </w:t>
-            </w:r>
-            <w:proofErr w:type="spellStart"/>
-            <w:r>
-              <w:t>colorful</w:t>
-            </w:r>
-            <w:proofErr w:type="spellEnd"/>
-            <w:r>
-              <w:t xml:space="preserve"> characters, and epic storytelling, this anime stands as a testament to the power of friendship, courage, and the pursuit of dreams. From the high seas to exotic islands, every episode is a treasure trove of excitement and discovery, filled with exhilarating battles, heartwarming camaraderie, and moments that tug at the heartstrings...</w:t>
+              <w:t>One Piece is a timeless adventure that sails beyond the boundaries of imagination! With its vast world, colorful characters, and epic storytelling, this anime stands as a testament to the power of friendship, courage, and the pursuit of dreams. From the high seas to exotic islands, every episode is a treasure trove of excitement and discovery, filled with exhilarating battles, heartwarming camaraderie, and moments that tug at the heartstrings...</w:t>
             </w:r>
             <w:r>
               <w:br/>
@@ -1053,17 +1013,9 @@
       </w:r>
       <w:r>
         <w:br/>
-      </w:r>
-      <w:proofErr w:type="gramStart"/>
-      <w:r>
-        <w:t>IG(</w:t>
-      </w:r>
-      <w:proofErr w:type="gramEnd"/>
-      <w:r>
-        <w:t>Instagram link), X(X/Twitter link), FB(Facebook link)</w:t>
+        <w:t>IG(Instagram link), X(X/Twitter link), FB(Facebook link)</w:t>
       </w:r>
     </w:p>
-    <w:p/>
     <w:p>
       <w:r>
         <w:br w:type="page"/>
@@ -1073,6 +1025,310 @@
       <w:pPr>
         <w:jc w:val="center"/>
       </w:pPr>
+      <w:r>
+        <w:rPr>
+          <w:b/>
+          <w:bCs/>
+        </w:rPr>
+        <w:lastRenderedPageBreak/>
+        <w:t>POST</w:t>
+      </w:r>
+    </w:p>
+    <w:p/>
+    <w:p>
+      <w:r>
+        <w:br w:type="page"/>
+      </w:r>
+    </w:p>
+    <w:p>
+      <w:pPr>
+        <w:jc w:val="center"/>
+        <w:rPr>
+          <w:b/>
+          <w:bCs/>
+        </w:rPr>
+      </w:pPr>
+      <w:r>
+        <w:rPr>
+          <w:b/>
+          <w:bCs/>
+        </w:rPr>
+        <w:lastRenderedPageBreak/>
+        <w:t>ABOUT US</w:t>
+      </w:r>
+    </w:p>
+    <w:p>
+      <w:r>
+        <w:t>SITENAME</w:t>
+      </w:r>
+      <w:r>
+        <w:br/>
+        <w:t>REVIEWS, POST, ABOUT US (Navbar)</w:t>
+      </w:r>
+    </w:p>
+    <w:p>
+      <w:r>
+        <w:t>ABOUT US</w:t>
+      </w:r>
+      <w:r>
+        <w:br/>
+      </w:r>
+      <w:r>
+        <w:br/>
+      </w:r>
+      <w:r>
+        <w:t>Welcome to our comics and manga review site! We're passionate about the vibrant world of graphic storytelling and strive to provide insightful reviews, recommendations, and discussions for enthusiasts and newcomers alike.</w:t>
+      </w:r>
+      <w:r>
+        <w:br/>
+      </w:r>
+      <w:r>
+        <w:br/>
+        <w:t>At our core, we're a community of avid readers, writers, and artists who share a deep appreciation for the diverse narratives, captivating characters, and stunning artwork found within the pages of comics and manga. Whether you're into superhero sagas, epic fantasy adventures, slice-of-life dramas, or anything in between, you'll find something to love here.</w:t>
+      </w:r>
+      <w:r>
+        <w:br/>
+      </w:r>
+      <w:r>
+        <w:br/>
+        <w:t>We believe in the power of community-driven content. Anyone can post a review, share their thoughts, and engage in discussions. Whether you're a seasoned critic or a casual fan, your voice matters here.</w:t>
+      </w:r>
+      <w:r>
+        <w:br/>
+      </w:r>
+      <w:r>
+        <w:br/>
+        <w:t>Join us on this exciting journey through the realms of imagination and storytelling. Whether you're looking for your next favorite series or eager to dive into the rich history of the medium, we're here to guide you every step of the way. Welcome to our community—we can't wait to share our passion for comics and manga with you!</w:t>
+      </w:r>
+      <w:r>
+        <w:br/>
+      </w:r>
+      <w:r>
+        <w:br/>
+      </w:r>
+      <w:r>
+        <w:t>Here's a table listing some of the most active users and their most read reviews:</w:t>
+      </w:r>
+      <w:r>
+        <w:br/>
+      </w:r>
+      <w:r>
+        <w:br/>
+      </w:r>
+    </w:p>
+    <w:tbl>
+      <w:tblPr>
+        <w:tblStyle w:val="TableGrid"/>
+        <w:tblW w:w="0" w:type="auto"/>
+        <w:tblLook w:val="04A0" w:firstRow="1" w:lastRow="0" w:firstColumn="1" w:lastColumn="0" w:noHBand="0" w:noVBand="1"/>
+      </w:tblPr>
+      <w:tblGrid>
+        <w:gridCol w:w="3005"/>
+        <w:gridCol w:w="3005"/>
+        <w:gridCol w:w="3006"/>
+      </w:tblGrid>
+      <w:tr>
+        <w:tc>
+          <w:tcPr>
+            <w:tcW w:w="3005" w:type="dxa"/>
+          </w:tcPr>
+          <w:p>
+            <w:r>
+              <w:t>User</w:t>
+            </w:r>
+          </w:p>
+        </w:tc>
+        <w:tc>
+          <w:tcPr>
+            <w:tcW w:w="3005" w:type="dxa"/>
+          </w:tcPr>
+          <w:p>
+            <w:r>
+              <w:t>Most Read Reviews</w:t>
+            </w:r>
+          </w:p>
+        </w:tc>
+        <w:tc>
+          <w:tcPr>
+            <w:tcW w:w="3006" w:type="dxa"/>
+          </w:tcPr>
+          <w:p>
+            <w:r>
+              <w:t>Reads</w:t>
+            </w:r>
+          </w:p>
+        </w:tc>
+      </w:tr>
+      <w:tr>
+        <w:tc>
+          <w:tcPr>
+            <w:tcW w:w="3005" w:type="dxa"/>
+          </w:tcPr>
+          <w:p>
+            <w:r>
+              <w:t>ComicFan123</w:t>
+            </w:r>
+          </w:p>
+        </w:tc>
+        <w:tc>
+          <w:tcPr>
+            <w:tcW w:w="3005" w:type="dxa"/>
+          </w:tcPr>
+          <w:p>
+            <w:r>
+              <w:t>"The Dark Knight Returns" by Frank Miller</w:t>
+            </w:r>
+          </w:p>
+        </w:tc>
+        <w:tc>
+          <w:tcPr>
+            <w:tcW w:w="3006" w:type="dxa"/>
+          </w:tcPr>
+          <w:p>
+            <w:r>
+              <w:t>1050</w:t>
+            </w:r>
+          </w:p>
+        </w:tc>
+      </w:tr>
+      <w:tr>
+        <w:tc>
+          <w:tcPr>
+            <w:tcW w:w="3005" w:type="dxa"/>
+          </w:tcPr>
+          <w:p>
+            <w:r>
+              <w:t>MangaMaster45</w:t>
+            </w:r>
+          </w:p>
+        </w:tc>
+        <w:tc>
+          <w:tcPr>
+            <w:tcW w:w="3005" w:type="dxa"/>
+          </w:tcPr>
+          <w:p>
+            <w:r>
+              <w:t>"Naruto" by Masashi Kishimoto</w:t>
+            </w:r>
+          </w:p>
+        </w:tc>
+        <w:tc>
+          <w:tcPr>
+            <w:tcW w:w="3006" w:type="dxa"/>
+          </w:tcPr>
+          <w:p>
+            <w:r>
+              <w:t>920</w:t>
+            </w:r>
+          </w:p>
+        </w:tc>
+      </w:tr>
+      <w:tr>
+        <w:tc>
+          <w:tcPr>
+            <w:tcW w:w="3005" w:type="dxa"/>
+          </w:tcPr>
+          <w:p>
+            <w:r>
+              <w:t>GeekGirl78</w:t>
+            </w:r>
+          </w:p>
+        </w:tc>
+        <w:tc>
+          <w:tcPr>
+            <w:tcW w:w="3005" w:type="dxa"/>
+          </w:tcPr>
+          <w:p>
+            <w:r>
+              <w:t>"Saga" by Brian K. Vaughan and Fiona Staples</w:t>
+            </w:r>
+          </w:p>
+        </w:tc>
+        <w:tc>
+          <w:tcPr>
+            <w:tcW w:w="3006" w:type="dxa"/>
+          </w:tcPr>
+          <w:p>
+            <w:r>
+              <w:t>850</w:t>
+            </w:r>
+          </w:p>
+        </w:tc>
+      </w:tr>
+      <w:tr>
+        <w:tc>
+          <w:tcPr>
+            <w:tcW w:w="3005" w:type="dxa"/>
+          </w:tcPr>
+          <w:p>
+            <w:r>
+              <w:t>ArtisticNerd</w:t>
+            </w:r>
+          </w:p>
+        </w:tc>
+        <w:tc>
+          <w:tcPr>
+            <w:tcW w:w="3005" w:type="dxa"/>
+          </w:tcPr>
+          <w:p>
+            <w:r>
+              <w:t>"My Hero Academia" by Kohei Horikoshi</w:t>
+            </w:r>
+          </w:p>
+        </w:tc>
+        <w:tc>
+          <w:tcPr>
+            <w:tcW w:w="3006" w:type="dxa"/>
+          </w:tcPr>
+          <w:p>
+            <w:r>
+              <w:t>780</w:t>
+            </w:r>
+          </w:p>
+        </w:tc>
+      </w:tr>
+      <w:tr>
+        <w:tc>
+          <w:tcPr>
+            <w:tcW w:w="3005" w:type="dxa"/>
+          </w:tcPr>
+          <w:p>
+            <w:r>
+              <w:t>OtakuFanatic</w:t>
+            </w:r>
+          </w:p>
+        </w:tc>
+        <w:tc>
+          <w:tcPr>
+            <w:tcW w:w="3005" w:type="dxa"/>
+          </w:tcPr>
+          <w:p>
+            <w:r>
+              <w:t>"Attack on Titan" by Hajime Isayama</w:t>
+            </w:r>
+          </w:p>
+        </w:tc>
+        <w:tc>
+          <w:tcPr>
+            <w:tcW w:w="3006" w:type="dxa"/>
+          </w:tcPr>
+          <w:p>
+            <w:r>
+              <w:t>680</w:t>
+            </w:r>
+          </w:p>
+        </w:tc>
+      </w:tr>
+    </w:tbl>
+    <w:p/>
+    <w:p>
+      <w:r>
+        <w:t xml:space="preserve">SITENAME, </w:t>
+      </w:r>
+      <w:r>
+        <w:br/>
+        <w:t>IG(Instagram link), X(X/Twitter link), FB(Facebook link)</w:t>
+      </w:r>
     </w:p>
     <w:sectPr>
       <w:pgSz w:w="11906" w:h="16838"/>

</xml_diff>